<commit_message>
week 2 - junit, mockito, sl4j, pl/sql
</commit_message>
<xml_diff>
--- a/week_1/Data_Structures_And_Algorithms/Exercise_2_EcommerceApplication.docx
+++ b/week_1/Data_Structures_And_Algorithms/Exercise_2_EcommerceApplication.docx
@@ -12,6 +12,7 @@
           <w:u w:val="single"/>
         </w:rPr>
       </w:pPr>
+      <w:bookmarkStart w:id="0" w:name="_Hlk202050588"/>
       <w:r>
         <w:rPr>
           <w:b/>
@@ -119,16 +120,11 @@
       <w:r>
         <w:t xml:space="preserve">package </w:t>
       </w:r>
-      <w:proofErr w:type="spellStart"/>
       <w:r>
         <w:t>assignments</w:t>
       </w:r>
       <w:r>
-        <w:t>.cts</w:t>
-      </w:r>
-      <w:proofErr w:type="spellEnd"/>
-      <w:r>
-        <w:t>;</w:t>
+        <w:t>.cts;</w:t>
       </w:r>
     </w:p>
     <w:p>
@@ -138,28 +134,12 @@
     </w:p>
     <w:p>
       <w:r>
-        <w:t xml:space="preserve">    int </w:t>
-      </w:r>
-      <w:proofErr w:type="spellStart"/>
-      <w:r>
-        <w:t>productId</w:t>
-      </w:r>
-      <w:proofErr w:type="spellEnd"/>
-      <w:r>
-        <w:t>;</w:t>
-      </w:r>
-    </w:p>
-    <w:p>
-      <w:r>
-        <w:t xml:space="preserve">    String </w:t>
-      </w:r>
-      <w:proofErr w:type="spellStart"/>
-      <w:r>
-        <w:t>productName</w:t>
-      </w:r>
-      <w:proofErr w:type="spellEnd"/>
-      <w:r>
-        <w:t>;</w:t>
+        <w:t xml:space="preserve">    int productId;</w:t>
+      </w:r>
+    </w:p>
+    <w:p>
+      <w:r>
+        <w:t xml:space="preserve">    String productName;</w:t>
       </w:r>
     </w:p>
     <w:p>
@@ -178,81 +158,43 @@
       </w:r>
       <w:proofErr w:type="gramEnd"/>
       <w:r>
-        <w:t xml:space="preserve">int </w:t>
-      </w:r>
-      <w:proofErr w:type="spellStart"/>
-      <w:r>
-        <w:t>productId</w:t>
-      </w:r>
-      <w:proofErr w:type="spellEnd"/>
-      <w:r>
-        <w:t xml:space="preserve">, String </w:t>
-      </w:r>
-      <w:proofErr w:type="spellStart"/>
-      <w:r>
-        <w:t>productName</w:t>
-      </w:r>
-      <w:proofErr w:type="spellEnd"/>
-      <w:r>
-        <w:t>, String category) {</w:t>
+        <w:t>int productId, String productName, String category) {</w:t>
       </w:r>
     </w:p>
     <w:p>
       <w:r>
         <w:t xml:space="preserve">        </w:t>
       </w:r>
-      <w:proofErr w:type="spellStart"/>
       <w:proofErr w:type="gramStart"/>
       <w:r>
         <w:t>this.productId</w:t>
       </w:r>
-      <w:proofErr w:type="spellEnd"/>
       <w:proofErr w:type="gramEnd"/>
       <w:r>
-        <w:t xml:space="preserve"> = </w:t>
-      </w:r>
-      <w:proofErr w:type="spellStart"/>
-      <w:r>
-        <w:t>productId</w:t>
-      </w:r>
-      <w:proofErr w:type="spellEnd"/>
-      <w:r>
-        <w:t>;</w:t>
+        <w:t xml:space="preserve"> = productId;</w:t>
       </w:r>
     </w:p>
     <w:p>
       <w:r>
         <w:t xml:space="preserve">        </w:t>
       </w:r>
-      <w:proofErr w:type="spellStart"/>
       <w:proofErr w:type="gramStart"/>
       <w:r>
         <w:t>this.productName</w:t>
       </w:r>
-      <w:proofErr w:type="spellEnd"/>
       <w:proofErr w:type="gramEnd"/>
       <w:r>
-        <w:t xml:space="preserve"> = </w:t>
-      </w:r>
-      <w:proofErr w:type="spellStart"/>
-      <w:r>
-        <w:t>productName</w:t>
-      </w:r>
-      <w:proofErr w:type="spellEnd"/>
-      <w:r>
-        <w:t>;</w:t>
+        <w:t xml:space="preserve"> = productName;</w:t>
       </w:r>
     </w:p>
     <w:p>
       <w:r>
         <w:t xml:space="preserve">        </w:t>
       </w:r>
-      <w:proofErr w:type="spellStart"/>
       <w:proofErr w:type="gramStart"/>
       <w:r>
         <w:t>this.category</w:t>
       </w:r>
-      <w:proofErr w:type="spellEnd"/>
       <w:proofErr w:type="gramEnd"/>
       <w:r>
         <w:t xml:space="preserve"> = category;</w:t>
@@ -268,14 +210,9 @@
       <w:r>
         <w:t xml:space="preserve">    public String </w:t>
       </w:r>
-      <w:proofErr w:type="spellStart"/>
       <w:proofErr w:type="gramStart"/>
       <w:r>
-        <w:t>toString</w:t>
-      </w:r>
-      <w:proofErr w:type="spellEnd"/>
-      <w:r>
-        <w:t>(</w:t>
+        <w:t>toString(</w:t>
       </w:r>
       <w:proofErr w:type="gramEnd"/>
       <w:r>
@@ -284,23 +221,7 @@
     </w:p>
     <w:p>
       <w:r>
-        <w:t xml:space="preserve">        return </w:t>
-      </w:r>
-      <w:proofErr w:type="spellStart"/>
-      <w:r>
-        <w:t>productId</w:t>
-      </w:r>
-      <w:proofErr w:type="spellEnd"/>
-      <w:r>
-        <w:t xml:space="preserve"> + " - " + </w:t>
-      </w:r>
-      <w:proofErr w:type="spellStart"/>
-      <w:r>
-        <w:t>productName</w:t>
-      </w:r>
-      <w:proofErr w:type="spellEnd"/>
-      <w:r>
-        <w:t xml:space="preserve"> + " (" + category + ")";</w:t>
+        <w:t xml:space="preserve">        return productId + " - " + productName + " (" + category + ")";</w:t>
       </w:r>
     </w:p>
     <w:p>
@@ -352,80 +273,52 @@
       <w:r>
         <w:t xml:space="preserve">package </w:t>
       </w:r>
-      <w:proofErr w:type="spellStart"/>
       <w:r>
         <w:t>assignments</w:t>
       </w:r>
       <w:r>
-        <w:t>.cts</w:t>
-      </w:r>
-      <w:proofErr w:type="spellEnd"/>
-      <w:r>
-        <w:t>;</w:t>
+        <w:t>.cts;</w:t>
       </w:r>
     </w:p>
     <w:p>
       <w:r>
         <w:t xml:space="preserve">import </w:t>
       </w:r>
-      <w:proofErr w:type="spellStart"/>
       <w:proofErr w:type="gramStart"/>
       <w:r>
         <w:t>java.util</w:t>
       </w:r>
       <w:proofErr w:type="gramEnd"/>
       <w:r>
-        <w:t>.Arrays</w:t>
-      </w:r>
-      <w:proofErr w:type="spellEnd"/>
-      <w:r>
-        <w:t>;</w:t>
+        <w:t>.Arrays;</w:t>
       </w:r>
     </w:p>
     <w:p>
       <w:r>
         <w:t xml:space="preserve">import </w:t>
       </w:r>
-      <w:proofErr w:type="spellStart"/>
       <w:proofErr w:type="gramStart"/>
       <w:r>
         <w:t>java.util</w:t>
       </w:r>
       <w:proofErr w:type="gramEnd"/>
       <w:r>
-        <w:t>.Comparator</w:t>
-      </w:r>
-      <w:proofErr w:type="spellEnd"/>
-      <w:r>
-        <w:t>;</w:t>
+        <w:t>.Comparator;</w:t>
       </w:r>
     </w:p>
     <w:p/>
     <w:p>
       <w:r>
-        <w:t xml:space="preserve">public class </w:t>
-      </w:r>
-      <w:proofErr w:type="spellStart"/>
-      <w:r>
-        <w:t>SearchAlgorithms</w:t>
-      </w:r>
-      <w:proofErr w:type="spellEnd"/>
-      <w:r>
-        <w:t xml:space="preserve"> {</w:t>
+        <w:t>public class SearchAlgorithms {</w:t>
       </w:r>
     </w:p>
     <w:p>
       <w:r>
         <w:t xml:space="preserve">    public static Product </w:t>
       </w:r>
-      <w:proofErr w:type="spellStart"/>
       <w:proofErr w:type="gramStart"/>
       <w:r>
-        <w:t>binarySearch</w:t>
-      </w:r>
-      <w:proofErr w:type="spellEnd"/>
-      <w:r>
-        <w:t>(Product[</w:t>
+        <w:t>binarySearch(Product[</w:t>
       </w:r>
       <w:proofErr w:type="gramEnd"/>
       <w:r>
@@ -441,12 +334,10 @@
       <w:r>
         <w:t xml:space="preserve">        int high = </w:t>
       </w:r>
-      <w:proofErr w:type="spellStart"/>
       <w:proofErr w:type="gramStart"/>
       <w:r>
         <w:t>products.length</w:t>
       </w:r>
-      <w:proofErr w:type="spellEnd"/>
       <w:proofErr w:type="gramEnd"/>
       <w:r>
         <w:t xml:space="preserve"> - 1;</w:t>
@@ -466,25 +357,12 @@
     </w:p>
     <w:p>
       <w:r>
-        <w:t xml:space="preserve">            int </w:t>
-      </w:r>
-      <w:proofErr w:type="spellStart"/>
-      <w:r>
-        <w:t>cmp</w:t>
-      </w:r>
-      <w:proofErr w:type="spellEnd"/>
-      <w:r>
-        <w:t xml:space="preserve"> = products[mid</w:t>
+        <w:t xml:space="preserve">            int cmp = products[mid</w:t>
       </w:r>
       <w:proofErr w:type="gramStart"/>
       <w:r>
-        <w:t>].</w:t>
-      </w:r>
-      <w:proofErr w:type="spellStart"/>
-      <w:r>
-        <w:t>productName.compareToIgnoreCase</w:t>
-      </w:r>
-      <w:proofErr w:type="spellEnd"/>
+        <w:t>].productName.compareToIgnoreCase</w:t>
+      </w:r>
       <w:proofErr w:type="gramEnd"/>
       <w:r>
         <w:t>(name);</w:t>
@@ -493,15 +371,7 @@
     <w:p/>
     <w:p>
       <w:r>
-        <w:t xml:space="preserve">            if (</w:t>
-      </w:r>
-      <w:proofErr w:type="spellStart"/>
-      <w:r>
-        <w:t>cmp</w:t>
-      </w:r>
-      <w:proofErr w:type="spellEnd"/>
-      <w:r>
-        <w:t xml:space="preserve"> == 0)</w:t>
+        <w:t xml:space="preserve">            if (cmp == 0)</w:t>
       </w:r>
     </w:p>
     <w:p>
@@ -511,15 +381,7 @@
     </w:p>
     <w:p>
       <w:r>
-        <w:t xml:space="preserve">            else if (</w:t>
-      </w:r>
-      <w:proofErr w:type="spellStart"/>
-      <w:r>
-        <w:t>cmp</w:t>
-      </w:r>
-      <w:proofErr w:type="spellEnd"/>
-      <w:r>
-        <w:t xml:space="preserve"> &lt; 0)</w:t>
+        <w:t xml:space="preserve">            else if (cmp &lt; 0)</w:t>
       </w:r>
     </w:p>
     <w:p>
@@ -557,14 +419,9 @@
       <w:r>
         <w:t xml:space="preserve">    public static void </w:t>
       </w:r>
-      <w:proofErr w:type="spellStart"/>
       <w:proofErr w:type="gramStart"/>
       <w:r>
-        <w:t>sortProductsByName</w:t>
-      </w:r>
-      <w:proofErr w:type="spellEnd"/>
-      <w:r>
-        <w:t>(Product[</w:t>
+        <w:t>sortProductsByName(Product[</w:t>
       </w:r>
       <w:proofErr w:type="gramEnd"/>
       <w:r>
@@ -573,30 +430,12 @@
     </w:p>
     <w:p>
       <w:r>
-        <w:t xml:space="preserve">        </w:t>
-      </w:r>
-      <w:proofErr w:type="spellStart"/>
-      <w:r>
-        <w:t>Arrays.sort</w:t>
-      </w:r>
-      <w:proofErr w:type="spellEnd"/>
-      <w:r>
-        <w:t xml:space="preserve">(products, </w:t>
-      </w:r>
-      <w:proofErr w:type="spellStart"/>
-      <w:r>
-        <w:t>Comparator.comparing</w:t>
-      </w:r>
-      <w:proofErr w:type="spellEnd"/>
-      <w:r>
-        <w:t xml:space="preserve">(p -&gt; </w:t>
-      </w:r>
-      <w:proofErr w:type="spellStart"/>
+        <w:t xml:space="preserve">        Arrays.sort(products, Comparator.comparing(p -&gt; </w:t>
+      </w:r>
       <w:proofErr w:type="gramStart"/>
       <w:r>
         <w:t>p.productName.toLowerCase</w:t>
       </w:r>
-      <w:proofErr w:type="spellEnd"/>
       <w:proofErr w:type="gramEnd"/>
       <w:r>
         <w:t>()));</w:t>
@@ -637,20 +476,16 @@
         <w:t>Main.java</w:t>
       </w:r>
     </w:p>
+    <w:bookmarkEnd w:id="0"/>
     <w:p>
       <w:r>
         <w:t xml:space="preserve">package </w:t>
       </w:r>
-      <w:proofErr w:type="spellStart"/>
       <w:r>
         <w:t>assignments</w:t>
       </w:r>
       <w:r>
-        <w:t>.cts</w:t>
-      </w:r>
-      <w:proofErr w:type="spellEnd"/>
-      <w:r>
-        <w:t>;</w:t>
+        <w:t>.cts;</w:t>
       </w:r>
     </w:p>
     <w:p/>
@@ -676,14 +511,9 @@
       <w:r>
         <w:t xml:space="preserve">[] </w:t>
       </w:r>
-      <w:proofErr w:type="spellStart"/>
       <w:proofErr w:type="gramStart"/>
       <w:r>
-        <w:t>args</w:t>
-      </w:r>
-      <w:proofErr w:type="spellEnd"/>
-      <w:r>
-        <w:t xml:space="preserve"> )</w:t>
+        <w:t>args )</w:t>
       </w:r>
       <w:proofErr w:type="gramEnd"/>
     </w:p>
@@ -708,15 +538,7 @@
       </w:r>
       <w:proofErr w:type="gramEnd"/>
       <w:r>
-        <w:t xml:space="preserve">] </w:t>
-      </w:r>
-      <w:proofErr w:type="spellStart"/>
-      <w:r>
-        <w:t>args</w:t>
-      </w:r>
-      <w:proofErr w:type="spellEnd"/>
-      <w:r>
-        <w:t>) {</w:t>
+        <w:t>] args) {</w:t>
       </w:r>
     </w:p>
     <w:p>
@@ -793,28 +615,12 @@
     <w:p/>
     <w:p>
       <w:r>
-        <w:t xml:space="preserve">        Product found1 = </w:t>
-      </w:r>
-      <w:proofErr w:type="spellStart"/>
-      <w:r>
-        <w:t>SearchAlgorithms.linearSearch</w:t>
-      </w:r>
-      <w:proofErr w:type="spellEnd"/>
-      <w:r>
-        <w:t>(products, "Chair");</w:t>
-      </w:r>
-    </w:p>
-    <w:p>
-      <w:r>
-        <w:t xml:space="preserve">        </w:t>
-      </w:r>
-      <w:proofErr w:type="spellStart"/>
-      <w:r>
-        <w:t>System.out.println</w:t>
-      </w:r>
-      <w:proofErr w:type="spellEnd"/>
-      <w:r>
-        <w:t>("Linear Search Result: " + (found</w:t>
+        <w:t xml:space="preserve">        Product found1 = SearchAlgorithms.linearSearch(products, "Chair");</w:t>
+      </w:r>
+    </w:p>
+    <w:p>
+      <w:r>
+        <w:t xml:space="preserve">        System.out.println("Linear Search Result: " + (found</w:t>
       </w:r>
       <w:proofErr w:type="gramStart"/>
       <w:r>
@@ -844,41 +650,17 @@
     <w:p/>
     <w:p>
       <w:r>
-        <w:t xml:space="preserve">        </w:t>
-      </w:r>
-      <w:proofErr w:type="spellStart"/>
-      <w:r>
-        <w:t>SearchAlgorithms.sortProductsByName</w:t>
-      </w:r>
-      <w:proofErr w:type="spellEnd"/>
-      <w:r>
-        <w:t>(products);</w:t>
-      </w:r>
-    </w:p>
-    <w:p>
-      <w:r>
-        <w:t xml:space="preserve">        Product found2 = </w:t>
-      </w:r>
-      <w:proofErr w:type="spellStart"/>
-      <w:r>
-        <w:t>SearchAlgorithms.binarySearch</w:t>
-      </w:r>
-      <w:proofErr w:type="spellEnd"/>
-      <w:r>
-        <w:t>(products, "Chair");</w:t>
-      </w:r>
-    </w:p>
-    <w:p>
-      <w:r>
-        <w:t xml:space="preserve">        </w:t>
-      </w:r>
-      <w:proofErr w:type="spellStart"/>
-      <w:r>
-        <w:t>System.out.println</w:t>
-      </w:r>
-      <w:proofErr w:type="spellEnd"/>
-      <w:r>
-        <w:t>("Binary Search Result: " + (found</w:t>
+        <w:t xml:space="preserve">        SearchAlgorithms.sortProductsByName(products);</w:t>
+      </w:r>
+    </w:p>
+    <w:p>
+      <w:r>
+        <w:t xml:space="preserve">        Product found2 = SearchAlgorithms.binarySearch(products, "Chair");</w:t>
+      </w:r>
+    </w:p>
+    <w:p>
+      <w:r>
+        <w:t xml:space="preserve">        System.out.println("Binary Search Result: " + (found</w:t>
       </w:r>
       <w:proofErr w:type="gramStart"/>
       <w:r>

</xml_diff>